<commit_message>
updated documentation to match the change to dictionary based routing.
</commit_message>
<xml_diff>
--- a/SNPServiceDocumentation/Docs/Creating a new packet.docx
+++ b/SNPServiceDocumentation/Docs/Creating a new packet.docx
@@ -220,7 +220,37 @@
           <w:sz w:val="24"/>
           <w:szCs w:val="32"/>
         </w:rPr>
-        <w:t>Inside of the Packet Folder there is a class for each applications packets. Create a new class for your packet named for the application followed by Packets. If there is any confusion on how to do this a very simple version is available in ControlPackets.cs</w:t>
+        <w:t xml:space="preserve">Inside of the Packet Folder there is a class for each applications packets. Create a new class for your packet named for the application followed by Packets. If there is any confusion on how to do this a very simple version is available in </w:t>
+      </w:r>
+      <w:r>
+        <w:rPr>
+          <w:rFonts w:eastAsiaTheme="minorEastAsia" w:cstheme="minorHAnsi"/>
+          <w:color w:val="000000" w:themeColor="text1"/>
+          <w:kern w:val="24"/>
+          <w:sz w:val="24"/>
+          <w:szCs w:val="32"/>
+        </w:rPr>
+        <w:t>GenericPacketClass</w:t>
+      </w:r>
+      <w:r>
+        <w:rPr>
+          <w:rFonts w:eastAsiaTheme="minorEastAsia" w:cstheme="minorHAnsi"/>
+          <w:color w:val="000000" w:themeColor="text1"/>
+          <w:kern w:val="24"/>
+          <w:sz w:val="24"/>
+          <w:szCs w:val="32"/>
+        </w:rPr>
+        <w:t>.cs</w:t>
+      </w:r>
+      <w:r>
+        <w:rPr>
+          <w:rFonts w:eastAsiaTheme="minorEastAsia" w:cstheme="minorHAnsi"/>
+          <w:color w:val="000000" w:themeColor="text1"/>
+          <w:kern w:val="24"/>
+          <w:sz w:val="24"/>
+          <w:szCs w:val="32"/>
+        </w:rPr>
+        <w:t xml:space="preserve"> or a more flushed out one in ControlPackets.cs</w:t>
       </w:r>
     </w:p>
     <w:p>
@@ -364,7 +394,27 @@
           <w:sz w:val="24"/>
           <w:szCs w:val="32"/>
         </w:rPr>
-        <w:t>Next in the CallOnStart() function Initialize the variable you created earlier by calling your classes constructor (</w:t>
+        <w:t xml:space="preserve">Next in the </w:t>
+      </w:r>
+      <w:r>
+        <w:rPr>
+          <w:rFonts w:eastAsiaTheme="minorEastAsia" w:cstheme="minorHAnsi"/>
+          <w:color w:val="000000" w:themeColor="text1"/>
+          <w:kern w:val="24"/>
+          <w:sz w:val="24"/>
+          <w:szCs w:val="32"/>
+        </w:rPr>
+        <w:t>InitializePacketClasses</w:t>
+      </w:r>
+      <w:r>
+        <w:rPr>
+          <w:rFonts w:eastAsiaTheme="minorEastAsia" w:cstheme="minorHAnsi"/>
+          <w:color w:val="000000" w:themeColor="text1"/>
+          <w:kern w:val="24"/>
+          <w:sz w:val="24"/>
+          <w:szCs w:val="32"/>
+        </w:rPr>
+        <w:t>() function Initialize the variable you created earlier by calling your classes constructor (</w:t>
       </w:r>
       <w:r>
         <w:rPr>
@@ -424,7 +474,7 @@
           <w:sz w:val="24"/>
           <w:szCs w:val="32"/>
         </w:rPr>
-        <w:t xml:space="preserve">new connections that are stored in your class are public so that they can be initialized inside of the </w:t>
+        <w:t xml:space="preserve">new connections that are stored in your class are public so that they can be initialized inside of </w:t>
       </w:r>
       <w:r>
         <w:rPr>
@@ -435,7 +485,7 @@
           <w:szCs w:val="32"/>
         </w:rPr>
         <w:lastRenderedPageBreak/>
-        <w:t>MQTTConnections, SQLConnections,</w:t>
+        <w:t>the MQTTConnections, SQLConnections,</w:t>
       </w:r>
       <w:r>
         <w:rPr>
@@ -704,6 +754,17 @@
           <w:szCs w:val="32"/>
         </w:rPr>
       </w:pPr>
+    </w:p>
+    <w:p>
+      <w:pPr>
+        <w:rPr>
+          <w:rFonts w:eastAsiaTheme="minorEastAsia" w:cstheme="minorHAnsi"/>
+          <w:color w:val="000000" w:themeColor="text1"/>
+          <w:kern w:val="24"/>
+          <w:sz w:val="24"/>
+          <w:szCs w:val="32"/>
+        </w:rPr>
+      </w:pPr>
       <w:r>
         <w:rPr>
           <w:rFonts w:eastAsiaTheme="minorEastAsia" w:cstheme="minorHAnsi"/>
@@ -713,67 +774,7 @@
           <w:szCs w:val="32"/>
         </w:rPr>
         <w:lastRenderedPageBreak/>
-        <w:t xml:space="preserve">Next we have to setup the Message routing section. Go to the MainInputSubscriber_OnMessageReceived function in SNPService.cs . This function contains 2 switch cases the first switching </w:t>
-      </w:r>
-      <w:r>
-        <w:rPr>
-          <w:rFonts w:eastAsiaTheme="minorEastAsia" w:cstheme="minorHAnsi"/>
-          <w:color w:val="000000" w:themeColor="text1"/>
-          <w:kern w:val="24"/>
-          <w:sz w:val="24"/>
-          <w:szCs w:val="32"/>
-        </w:rPr>
-        <w:t>between</w:t>
-      </w:r>
-      <w:r>
-        <w:rPr>
-          <w:rFonts w:eastAsiaTheme="minorEastAsia" w:cstheme="minorHAnsi"/>
-          <w:color w:val="000000" w:themeColor="text1"/>
-          <w:kern w:val="24"/>
-          <w:sz w:val="24"/>
-          <w:szCs w:val="32"/>
-        </w:rPr>
-        <w:t xml:space="preserve"> application and the second switching </w:t>
-      </w:r>
-      <w:r>
-        <w:rPr>
-          <w:rFonts w:eastAsiaTheme="minorEastAsia" w:cstheme="minorHAnsi"/>
-          <w:color w:val="000000" w:themeColor="text1"/>
-          <w:kern w:val="24"/>
-          <w:sz w:val="24"/>
-          <w:szCs w:val="32"/>
-        </w:rPr>
-        <w:t>between</w:t>
-      </w:r>
-      <w:r>
-        <w:rPr>
-          <w:rFonts w:eastAsiaTheme="minorEastAsia" w:cstheme="minorHAnsi"/>
-          <w:color w:val="000000" w:themeColor="text1"/>
-          <w:kern w:val="24"/>
-          <w:sz w:val="24"/>
-          <w:szCs w:val="32"/>
-        </w:rPr>
-        <w:t xml:space="preserve"> packet. To add a new Application you must copy one of the cases ( I suggest case 4 as its simple) and change the number to your </w:t>
-      </w:r>
-      <w:r>
-        <w:rPr>
-          <w:rFonts w:eastAsiaTheme="minorEastAsia" w:cstheme="minorHAnsi"/>
-          <w:color w:val="000000" w:themeColor="text1"/>
-          <w:kern w:val="24"/>
-          <w:sz w:val="24"/>
-          <w:szCs w:val="32"/>
-        </w:rPr>
-        <w:t>Application</w:t>
-      </w:r>
-      <w:r>
-        <w:rPr>
-          <w:rFonts w:eastAsiaTheme="minorEastAsia" w:cstheme="minorHAnsi"/>
-          <w:color w:val="000000" w:themeColor="text1"/>
-          <w:kern w:val="24"/>
-          <w:sz w:val="24"/>
-          <w:szCs w:val="32"/>
-        </w:rPr>
-        <w:t xml:space="preserve"> ID (check documentation for which is already taken.) Once you have Done that Switch The old packet class ( in this case ChainStretchPackets) to your application packet class and the function ( in this case Index) to your function. Add a case to the inner switch case for each one of your packets ( copy the Index one however many times and switch the 1 to whichever Packet ID the function is for).</w:t>
+        <w:t xml:space="preserve">Next we need to setup Routing for your packet. This is done in a 2 layer dictionary. Inside of your constructor you should see the following code by default </w:t>
       </w:r>
     </w:p>
     <w:p>
@@ -791,10 +792,10 @@
           <w:noProof/>
         </w:rPr>
         <w:drawing>
-          <wp:inline distT="0" distB="0" distL="0" distR="0" wp14:anchorId="22762963" wp14:editId="56E48B96">
-            <wp:extent cx="5943600" cy="3234690"/>
-            <wp:effectExtent l="0" t="0" r="0" b="3810"/>
-            <wp:docPr id="27" name="Picture 27"/>
+          <wp:inline distT="0" distB="0" distL="0" distR="0" wp14:anchorId="6B0CD27D" wp14:editId="54BF5C50">
+            <wp:extent cx="5943600" cy="1781810"/>
+            <wp:effectExtent l="0" t="0" r="0" b="8890"/>
+            <wp:docPr id="3" name="Picture 3"/>
             <wp:cNvGraphicFramePr>
               <a:graphicFrameLocks xmlns:a="http://schemas.openxmlformats.org/drawingml/2006/main" noChangeAspect="1"/>
             </wp:cNvGraphicFramePr>
@@ -814,7 +815,7 @@
                   <pic:spPr>
                     <a:xfrm>
                       <a:off x="0" y="0"/>
-                      <a:ext cx="5943600" cy="3234690"/>
+                      <a:ext cx="5943600" cy="1781810"/>
                     </a:xfrm>
                     <a:prstGeom prst="rect">
                       <a:avLst/>
@@ -830,6 +831,27 @@
     <w:p>
       <w:pPr>
         <w:rPr>
+          <w:rFonts w:eastAsiaTheme="minorEastAsia" w:cstheme="minorHAnsi"/>
+          <w:color w:val="000000" w:themeColor="text1"/>
+          <w:kern w:val="24"/>
+          <w:sz w:val="24"/>
+          <w:szCs w:val="32"/>
+        </w:rPr>
+      </w:pPr>
+      <w:r>
+        <w:rPr>
+          <w:rFonts w:eastAsiaTheme="minorEastAsia" w:cstheme="minorHAnsi"/>
+          <w:color w:val="000000" w:themeColor="text1"/>
+          <w:kern w:val="24"/>
+          <w:sz w:val="24"/>
+          <w:szCs w:val="32"/>
+        </w:rPr>
+        <w:t>Foreach packet you setup you must add to your classes dictionary the functions ID and the function you want called. The above code sets the Function Packet1 to be called with the contents of the message if the Function ID is equal to 1 and the application ID is equal to one. The application ID is set in the following line where you add the Applications Dictionary to the Overall Dictionary with the id of 1</w:t>
+      </w:r>
+    </w:p>
+    <w:p>
+      <w:pPr>
+        <w:rPr>
           <w:rFonts w:ascii="Consolas" w:hAnsi="Consolas" w:cs="Consolas"/>
           <w:color w:val="000000"/>
           <w:sz w:val="19"/>
@@ -853,34 +875,16 @@
           <w:sz w:val="19"/>
           <w:szCs w:val="19"/>
         </w:rPr>
-        <w:t>RunSQLCommand</w:t>
-      </w:r>
-      <w:r>
-        <w:rPr>
-          <w:rFonts w:ascii="Consolas" w:hAnsi="Consolas" w:cs="Consolas"/>
-          <w:color w:val="000000"/>
-          <w:sz w:val="19"/>
-          <w:szCs w:val="19"/>
-        </w:rPr>
-        <w:t xml:space="preserve"> in</w:t>
-      </w:r>
-      <w:r>
-        <w:rPr>
-          <w:rFonts w:ascii="Consolas" w:hAnsi="Consolas" w:cs="Consolas"/>
-          <w:color w:val="000000"/>
-          <w:sz w:val="19"/>
-          <w:szCs w:val="19"/>
-        </w:rPr>
-        <w:t xml:space="preserve"> GenericPackets.cs where </w:t>
-      </w:r>
-      <w:r>
-        <w:rPr>
-          <w:rFonts w:ascii="Consolas" w:hAnsi="Consolas" w:cs="Consolas"/>
-          <w:color w:val="000000"/>
-          <w:sz w:val="19"/>
-          <w:szCs w:val="19"/>
-        </w:rPr>
-        <w:t>receivedPacket[</w:t>
+        <w:t>RunSQLCommand in</w:t>
+      </w:r>
+      <w:r>
+        <w:rPr>
+          <w:rFonts w:ascii="Consolas" w:hAnsi="Consolas" w:cs="Consolas"/>
+          <w:color w:val="000000"/>
+          <w:sz w:val="19"/>
+          <w:szCs w:val="19"/>
+        </w:rPr>
+        <w:t xml:space="preserve"> GenericPackets.cs where receivedPacket[</w:t>
       </w:r>
       <w:r>
         <w:rPr>
@@ -898,16 +902,7 @@
           <w:sz w:val="19"/>
           <w:szCs w:val="19"/>
         </w:rPr>
-        <w:t>].ToString()</w:t>
-      </w:r>
-      <w:r>
-        <w:rPr>
-          <w:rFonts w:ascii="Consolas" w:hAnsi="Consolas" w:cs="Consolas"/>
-          <w:color w:val="000000"/>
-          <w:sz w:val="19"/>
-          <w:szCs w:val="19"/>
-        </w:rPr>
-        <w:t xml:space="preserve"> is replaced with the Command you are running to ENGDB.</w:t>
+        <w:t>].ToString() is replaced with the Command you are running to ENGDB.</w:t>
       </w:r>
     </w:p>
     <w:p>
@@ -935,25 +930,7 @@
           <w:sz w:val="19"/>
           <w:szCs w:val="19"/>
         </w:rPr>
-        <w:t>Packet</w:t>
-      </w:r>
-      <w:r>
-        <w:rPr>
-          <w:rFonts w:ascii="Consolas" w:hAnsi="Consolas" w:cs="Consolas"/>
-          <w:color w:val="000000"/>
-          <w:sz w:val="19"/>
-          <w:szCs w:val="19"/>
-        </w:rPr>
-        <w:t>s</w:t>
-      </w:r>
-      <w:r>
-        <w:rPr>
-          <w:rFonts w:ascii="Consolas" w:hAnsi="Consolas" w:cs="Consolas"/>
-          <w:color w:val="000000"/>
-          <w:sz w:val="19"/>
-          <w:szCs w:val="19"/>
-        </w:rPr>
-        <w:t xml:space="preserve"> </w:t>
+        <w:t xml:space="preserve">Packets </w:t>
       </w:r>
       <w:r>
         <w:rPr>
@@ -1042,47 +1019,7 @@
           <w:sz w:val="32"/>
           <w:szCs w:val="32"/>
         </w:rPr>
-        <w:t>Creation Of New Packets to a</w:t>
-      </w:r>
-      <w:r>
-        <w:rPr>
-          <w:rFonts w:eastAsiaTheme="minorEastAsia" w:cstheme="minorHAnsi"/>
-          <w:color w:val="000000" w:themeColor="text1"/>
-          <w:kern w:val="24"/>
-          <w:sz w:val="32"/>
-          <w:szCs w:val="32"/>
-        </w:rPr>
-        <w:t>n</w:t>
-      </w:r>
-      <w:r>
-        <w:rPr>
-          <w:rFonts w:eastAsiaTheme="minorEastAsia" w:cstheme="minorHAnsi"/>
-          <w:color w:val="000000" w:themeColor="text1"/>
-          <w:kern w:val="24"/>
-          <w:sz w:val="32"/>
-          <w:szCs w:val="32"/>
-        </w:rPr>
-        <w:t xml:space="preserve"> </w:t>
-      </w:r>
-      <w:r>
-        <w:rPr>
-          <w:rFonts w:eastAsiaTheme="minorEastAsia" w:cstheme="minorHAnsi"/>
-          <w:color w:val="000000" w:themeColor="text1"/>
-          <w:kern w:val="24"/>
-          <w:sz w:val="32"/>
-          <w:szCs w:val="32"/>
-        </w:rPr>
-        <w:t xml:space="preserve">Existing </w:t>
-      </w:r>
-      <w:r>
-        <w:rPr>
-          <w:rFonts w:eastAsiaTheme="minorEastAsia" w:cstheme="minorHAnsi"/>
-          <w:color w:val="000000" w:themeColor="text1"/>
-          <w:kern w:val="24"/>
-          <w:sz w:val="32"/>
-          <w:szCs w:val="32"/>
-        </w:rPr>
-        <w:t>Application</w:t>
+        <w:t>Creation Of New Packets to an Existing Application</w:t>
       </w:r>
     </w:p>
     <w:p>
@@ -1144,8 +1081,65 @@
           <w:sz w:val="24"/>
           <w:szCs w:val="32"/>
         </w:rPr>
+        <w:t>Create whatever function you are going to be using in that class as a public void returning function similar to those there. ( just copy past some code and change it to do what you want don’t reinvent the wheel).</w:t>
+      </w:r>
+    </w:p>
+    <w:p>
+      <w:pPr>
+        <w:rPr>
+          <w:rFonts w:eastAsiaTheme="minorEastAsia" w:cstheme="minorHAnsi"/>
+          <w:color w:val="000000" w:themeColor="text1"/>
+          <w:kern w:val="24"/>
+          <w:sz w:val="24"/>
+          <w:szCs w:val="32"/>
+        </w:rPr>
+      </w:pPr>
+    </w:p>
+    <w:p>
+      <w:pPr>
+        <w:rPr>
+          <w:rFonts w:eastAsiaTheme="minorEastAsia" w:cstheme="minorHAnsi"/>
+          <w:color w:val="000000" w:themeColor="text1"/>
+          <w:kern w:val="24"/>
+          <w:sz w:val="24"/>
+          <w:szCs w:val="32"/>
+        </w:rPr>
+      </w:pPr>
+    </w:p>
+    <w:p>
+      <w:pPr>
+        <w:rPr>
+          <w:rFonts w:eastAsiaTheme="minorEastAsia" w:cstheme="minorHAnsi"/>
+          <w:color w:val="000000" w:themeColor="text1"/>
+          <w:kern w:val="24"/>
+          <w:sz w:val="24"/>
+          <w:szCs w:val="32"/>
+        </w:rPr>
+      </w:pPr>
+    </w:p>
+    <w:p>
+      <w:pPr>
+        <w:rPr>
+          <w:rFonts w:eastAsiaTheme="minorEastAsia" w:cstheme="minorHAnsi"/>
+          <w:color w:val="000000" w:themeColor="text1"/>
+          <w:kern w:val="24"/>
+          <w:sz w:val="24"/>
+          <w:szCs w:val="32"/>
+        </w:rPr>
+      </w:pPr>
+    </w:p>
+    <w:p>
+      <w:pPr>
+        <w:rPr>
+          <w:noProof/>
+        </w:rPr>
+      </w:pPr>
+      <w:r>
+        <w:rPr>
+          <w:noProof/>
+        </w:rPr>
         <w:lastRenderedPageBreak/>
-        <w:t>Create whatever function you are going to be using in that class as a public void returning function similar to those there. ( just copy past some code and change it to do what you want don’t reinvent the wheel).</w:t>
+        <w:t>Next at the top of that application there should be a Dictionary labled for the application.(SNP Shown as its most likely what you are looking for)</w:t>
       </w:r>
     </w:p>
     <w:p>
@@ -1163,10 +1157,10 @@
           <w:noProof/>
         </w:rPr>
         <w:drawing>
-          <wp:inline distT="0" distB="0" distL="0" distR="0" wp14:anchorId="19E174B1" wp14:editId="4E1B856D">
-            <wp:extent cx="5943600" cy="3355975"/>
-            <wp:effectExtent l="0" t="0" r="0" b="0"/>
-            <wp:docPr id="28" name="Picture 28"/>
+          <wp:inline distT="0" distB="0" distL="0" distR="0" wp14:anchorId="011C1D53" wp14:editId="01C9EA4F">
+            <wp:extent cx="5943600" cy="2926080"/>
+            <wp:effectExtent l="0" t="0" r="0" b="7620"/>
+            <wp:docPr id="4" name="Picture 4"/>
             <wp:cNvGraphicFramePr>
               <a:graphicFrameLocks xmlns:a="http://schemas.openxmlformats.org/drawingml/2006/main" noChangeAspect="1"/>
             </wp:cNvGraphicFramePr>
@@ -1186,7 +1180,7 @@
                   <pic:spPr>
                     <a:xfrm>
                       <a:off x="0" y="0"/>
-                      <a:ext cx="5943600" cy="3355975"/>
+                      <a:ext cx="5943600" cy="2926080"/>
                     </a:xfrm>
                     <a:prstGeom prst="rect">
                       <a:avLst/>
@@ -1202,281 +1196,127 @@
     <w:p>
       <w:pPr>
         <w:rPr>
-          <w:rFonts w:ascii="Consolas" w:hAnsi="Consolas" w:cs="Consolas"/>
-          <w:color w:val="000000"/>
-          <w:sz w:val="19"/>
-          <w:szCs w:val="19"/>
-        </w:rPr>
-      </w:pPr>
-      <w:r>
-        <w:rPr>
-          <w:rFonts w:eastAsiaTheme="minorEastAsia" w:cstheme="minorHAnsi"/>
-          <w:color w:val="000000" w:themeColor="text1"/>
-          <w:kern w:val="24"/>
-          <w:sz w:val="24"/>
-          <w:szCs w:val="32"/>
-        </w:rPr>
-        <w:t xml:space="preserve">Next Navigate to SNPService.cs and find the </w:t>
-      </w:r>
-      <w:r>
-        <w:rPr>
-          <w:rFonts w:ascii="Consolas" w:hAnsi="Consolas" w:cs="Consolas"/>
-          <w:color w:val="000000"/>
-          <w:sz w:val="19"/>
-          <w:szCs w:val="19"/>
-        </w:rPr>
-        <w:t>MainInputSubsriber_OnmessageReceived</w:t>
-      </w:r>
-      <w:r>
-        <w:rPr>
-          <w:rFonts w:ascii="Consolas" w:hAnsi="Consolas" w:cs="Consolas"/>
-          <w:color w:val="000000"/>
-          <w:sz w:val="19"/>
-          <w:szCs w:val="19"/>
-        </w:rPr>
-        <w:t xml:space="preserve"> function.</w:t>
-      </w:r>
-    </w:p>
-    <w:p>
-      <w:pPr>
-        <w:rPr>
-          <w:rFonts w:ascii="Consolas" w:hAnsi="Consolas" w:cs="Consolas"/>
-          <w:color w:val="000000"/>
-          <w:sz w:val="19"/>
-          <w:szCs w:val="19"/>
-        </w:rPr>
-      </w:pPr>
-      <w:r>
-        <w:rPr>
-          <w:rFonts w:ascii="Consolas" w:hAnsi="Consolas" w:cs="Consolas"/>
-          <w:color w:val="000000"/>
-          <w:sz w:val="19"/>
-          <w:szCs w:val="19"/>
-        </w:rPr>
-        <w:t>Locate your applications application id in the first switch case ( this should be documented with the existing packets.</w:t>
-      </w:r>
-    </w:p>
-    <w:p>
-      <w:pPr>
-        <w:rPr>
-          <w:rFonts w:ascii="Consolas" w:hAnsi="Consolas" w:cs="Consolas"/>
-          <w:color w:val="000000"/>
-          <w:sz w:val="19"/>
-          <w:szCs w:val="19"/>
-        </w:rPr>
-      </w:pPr>
-      <w:r>
-        <w:rPr>
-          <w:rFonts w:ascii="Consolas" w:hAnsi="Consolas" w:cs="Consolas"/>
-          <w:color w:val="000000"/>
-          <w:sz w:val="19"/>
-          <w:szCs w:val="19"/>
-        </w:rPr>
-        <w:t xml:space="preserve">Next add on to the </w:t>
-      </w:r>
-      <w:r>
-        <w:rPr>
-          <w:rFonts w:ascii="Consolas" w:hAnsi="Consolas" w:cs="Consolas"/>
-          <w:color w:val="000000"/>
-          <w:sz w:val="19"/>
-          <w:szCs w:val="19"/>
-        </w:rPr>
-        <w:t>Switch case</w:t>
-      </w:r>
-      <w:r>
-        <w:rPr>
-          <w:rFonts w:ascii="Consolas" w:hAnsi="Consolas" w:cs="Consolas"/>
-          <w:color w:val="000000"/>
-          <w:sz w:val="19"/>
-          <w:szCs w:val="19"/>
-        </w:rPr>
-        <w:t xml:space="preserve"> within that by copy and pasting an existing case and </w:t>
-      </w:r>
-      <w:r>
-        <w:rPr>
-          <w:rFonts w:ascii="Consolas" w:hAnsi="Consolas" w:cs="Consolas"/>
-          <w:color w:val="000000"/>
-          <w:sz w:val="19"/>
-          <w:szCs w:val="19"/>
-        </w:rPr>
-        <w:t>replacing</w:t>
-      </w:r>
-      <w:r>
-        <w:rPr>
-          <w:rFonts w:ascii="Consolas" w:hAnsi="Consolas" w:cs="Consolas"/>
-          <w:color w:val="000000"/>
-          <w:sz w:val="19"/>
-          <w:szCs w:val="19"/>
-        </w:rPr>
-        <w:t xml:space="preserve"> the old packet id with your packet id. Next replace the function that was being called with your new function.</w:t>
+          <w:rFonts w:eastAsiaTheme="minorEastAsia" w:cstheme="minorHAnsi"/>
+          <w:color w:val="000000" w:themeColor="text1"/>
+          <w:kern w:val="24"/>
+          <w:sz w:val="24"/>
+          <w:szCs w:val="32"/>
+        </w:rPr>
+      </w:pPr>
+      <w:r>
+        <w:rPr>
+          <w:rFonts w:eastAsiaTheme="minorEastAsia" w:cstheme="minorHAnsi"/>
+          <w:color w:val="000000" w:themeColor="text1"/>
+          <w:kern w:val="24"/>
+          <w:sz w:val="24"/>
+          <w:szCs w:val="32"/>
+        </w:rPr>
+        <w:t>To add your packet to the routing dictionary you have to copy one of the other SNPDictionary.Adds and replace the Int on the left with your packets ID and the function on the right with your packets function. Once that’s done everything will be called like magic!</w:t>
+      </w:r>
+    </w:p>
+    <w:p>
+      <w:pPr>
+        <w:rPr>
+          <w:rFonts w:ascii="Consolas" w:hAnsi="Consolas" w:cs="Consolas"/>
+          <w:color w:val="000000"/>
+          <w:sz w:val="19"/>
+          <w:szCs w:val="19"/>
+        </w:rPr>
+      </w:pPr>
+      <w:r>
+        <w:rPr>
+          <w:rFonts w:ascii="Consolas" w:hAnsi="Consolas" w:cs="Consolas"/>
+          <w:color w:val="000000"/>
+          <w:sz w:val="19"/>
+          <w:szCs w:val="19"/>
+        </w:rPr>
+        <w:t>Next Document everything you have added by Adding onto Packet Samples inside of TXT Scraps with the application and packets added as well as a sample for the Packet</w:t>
+      </w:r>
+      <w:r>
+        <w:rPr>
+          <w:rFonts w:ascii="Consolas" w:hAnsi="Consolas" w:cs="Consolas"/>
+          <w:color w:val="000000"/>
+          <w:sz w:val="19"/>
+          <w:szCs w:val="19"/>
+        </w:rPr>
+        <w:t>s</w:t>
+      </w:r>
+      <w:r>
+        <w:rPr>
+          <w:rFonts w:ascii="Consolas" w:hAnsi="Consolas" w:cs="Consolas"/>
+          <w:color w:val="000000"/>
+          <w:sz w:val="19"/>
+          <w:szCs w:val="19"/>
+        </w:rPr>
+        <w:t xml:space="preserve"> ( do this in notepad++ so that you can add the entire packet).</w:t>
+      </w:r>
+    </w:p>
+    <w:p>
+      <w:pPr>
+        <w:rPr>
+          <w:rFonts w:ascii="Consolas" w:hAnsi="Consolas" w:cs="Consolas"/>
+          <w:color w:val="000000"/>
+          <w:sz w:val="19"/>
+          <w:szCs w:val="19"/>
+        </w:rPr>
+      </w:pPr>
+      <w:r>
+        <w:rPr>
+          <w:rFonts w:ascii="Consolas" w:hAnsi="Consolas" w:cs="Consolas"/>
+          <w:color w:val="000000"/>
+          <w:sz w:val="19"/>
+          <w:szCs w:val="19"/>
+        </w:rPr>
+        <w:t xml:space="preserve">Next Document everything in the SNP Word document. To do this you add the application and </w:t>
+      </w:r>
+      <w:r>
+        <w:rPr>
+          <w:rFonts w:ascii="Consolas" w:hAnsi="Consolas" w:cs="Consolas"/>
+          <w:color w:val="000000"/>
+          <w:sz w:val="19"/>
+          <w:szCs w:val="19"/>
+        </w:rPr>
+        <w:t>packets</w:t>
+      </w:r>
+      <w:r>
+        <w:rPr>
+          <w:rFonts w:ascii="Consolas" w:hAnsi="Consolas" w:cs="Consolas"/>
+          <w:color w:val="000000"/>
+          <w:sz w:val="19"/>
+          <w:szCs w:val="19"/>
+        </w:rPr>
+        <w:t xml:space="preserve"> like the others there as well as a description for any new fields you are adding.</w:t>
+      </w:r>
+    </w:p>
+    <w:p>
+      <w:pPr>
+        <w:rPr>
+          <w:rFonts w:ascii="Consolas" w:hAnsi="Consolas" w:cs="Consolas"/>
+          <w:color w:val="000000"/>
+          <w:sz w:val="19"/>
+          <w:szCs w:val="19"/>
+        </w:rPr>
+      </w:pPr>
+      <w:r>
+        <w:rPr>
+          <w:rFonts w:ascii="Consolas" w:hAnsi="Consolas" w:cs="Consolas"/>
+          <w:color w:val="000000"/>
+          <w:sz w:val="19"/>
+          <w:szCs w:val="19"/>
+        </w:rPr>
+        <w:t>If you are creating Tables in SQL it is nice to have a description table with descriptions of the columns.</w:t>
+      </w:r>
+      <w:r>
+        <w:rPr>
+          <w:rFonts w:ascii="Consolas" w:hAnsi="Consolas" w:cs="Consolas"/>
+          <w:color w:val="000000"/>
+          <w:sz w:val="19"/>
+          <w:szCs w:val="19"/>
+        </w:rPr>
+        <w:t xml:space="preserve"> Or add to the existing description table.</w:t>
       </w:r>
       <w:bookmarkStart w:id="0" w:name="_GoBack"/>
       <w:bookmarkEnd w:id="0"/>
-    </w:p>
-    <w:p>
-      <w:pPr>
-        <w:rPr>
-          <w:rFonts w:eastAsiaTheme="minorEastAsia" w:cstheme="minorHAnsi"/>
-          <w:color w:val="000000" w:themeColor="text1"/>
-          <w:kern w:val="24"/>
-          <w:sz w:val="24"/>
-          <w:szCs w:val="32"/>
-        </w:rPr>
-      </w:pPr>
-      <w:r>
-        <w:rPr>
-          <w:noProof/>
-        </w:rPr>
-        <w:drawing>
-          <wp:inline distT="0" distB="0" distL="0" distR="0" wp14:anchorId="5544FEDF" wp14:editId="124F09D0">
-            <wp:extent cx="5943600" cy="2386330"/>
-            <wp:effectExtent l="0" t="0" r="0" b="0"/>
-            <wp:docPr id="29" name="Picture 29"/>
-            <wp:cNvGraphicFramePr>
-              <a:graphicFrameLocks xmlns:a="http://schemas.openxmlformats.org/drawingml/2006/main" noChangeAspect="1"/>
-            </wp:cNvGraphicFramePr>
-            <a:graphic xmlns:a="http://schemas.openxmlformats.org/drawingml/2006/main">
-              <a:graphicData uri="http://schemas.openxmlformats.org/drawingml/2006/picture">
-                <pic:pic xmlns:pic="http://schemas.openxmlformats.org/drawingml/2006/picture">
-                  <pic:nvPicPr>
-                    <pic:cNvPr id="1" name=""/>
-                    <pic:cNvPicPr/>
-                  </pic:nvPicPr>
-                  <pic:blipFill>
-                    <a:blip r:embed="rId12"/>
-                    <a:stretch>
-                      <a:fillRect/>
-                    </a:stretch>
-                  </pic:blipFill>
-                  <pic:spPr>
-                    <a:xfrm>
-                      <a:off x="0" y="0"/>
-                      <a:ext cx="5943600" cy="2386330"/>
-                    </a:xfrm>
-                    <a:prstGeom prst="rect">
-                      <a:avLst/>
-                    </a:prstGeom>
-                  </pic:spPr>
-                </pic:pic>
-              </a:graphicData>
-            </a:graphic>
-          </wp:inline>
-        </w:drawing>
-      </w:r>
-    </w:p>
-    <w:p>
-      <w:pPr>
-        <w:rPr>
-          <w:rFonts w:ascii="Consolas" w:hAnsi="Consolas" w:cs="Consolas"/>
-          <w:color w:val="000000"/>
-          <w:sz w:val="19"/>
-          <w:szCs w:val="19"/>
-        </w:rPr>
-      </w:pPr>
-      <w:r>
-        <w:rPr>
-          <w:rFonts w:ascii="Consolas" w:hAnsi="Consolas" w:cs="Consolas"/>
-          <w:color w:val="000000"/>
-          <w:sz w:val="19"/>
-          <w:szCs w:val="19"/>
-        </w:rPr>
-        <w:lastRenderedPageBreak/>
-        <w:t xml:space="preserve">Next Document everything you have added by Adding onto Packet Samples inside of TXT Scraps with the application and packets added as well as a sample for the </w:t>
-      </w:r>
-      <w:r>
-        <w:rPr>
-          <w:rFonts w:ascii="Consolas" w:hAnsi="Consolas" w:cs="Consolas"/>
-          <w:color w:val="000000"/>
-          <w:sz w:val="19"/>
-          <w:szCs w:val="19"/>
-        </w:rPr>
-        <w:t>Packet</w:t>
-      </w:r>
-      <w:r>
-        <w:rPr>
-          <w:rFonts w:ascii="Consolas" w:hAnsi="Consolas" w:cs="Consolas"/>
-          <w:color w:val="000000"/>
-          <w:sz w:val="19"/>
-          <w:szCs w:val="19"/>
-        </w:rPr>
-        <w:t>s</w:t>
-      </w:r>
-      <w:r>
-        <w:rPr>
-          <w:rFonts w:ascii="Consolas" w:hAnsi="Consolas" w:cs="Consolas"/>
-          <w:color w:val="000000"/>
-          <w:sz w:val="19"/>
-          <w:szCs w:val="19"/>
-        </w:rPr>
-        <w:t xml:space="preserve"> ( do this in notepad++ so that you can add the entire packet).</w:t>
-      </w:r>
-    </w:p>
-    <w:p>
-      <w:pPr>
-        <w:rPr>
-          <w:rFonts w:ascii="Consolas" w:hAnsi="Consolas" w:cs="Consolas"/>
-          <w:color w:val="000000"/>
-          <w:sz w:val="19"/>
-          <w:szCs w:val="19"/>
-        </w:rPr>
-      </w:pPr>
-      <w:r>
-        <w:rPr>
-          <w:rFonts w:ascii="Consolas" w:hAnsi="Consolas" w:cs="Consolas"/>
-          <w:color w:val="000000"/>
-          <w:sz w:val="19"/>
-          <w:szCs w:val="19"/>
-        </w:rPr>
-        <w:t xml:space="preserve">Next Document everything in the SNP Word document. To do this you add the application and </w:t>
-      </w:r>
-      <w:r>
-        <w:rPr>
-          <w:rFonts w:ascii="Consolas" w:hAnsi="Consolas" w:cs="Consolas"/>
-          <w:color w:val="000000"/>
-          <w:sz w:val="19"/>
-          <w:szCs w:val="19"/>
-        </w:rPr>
-        <w:t>packets</w:t>
-      </w:r>
-      <w:r>
-        <w:rPr>
-          <w:rFonts w:ascii="Consolas" w:hAnsi="Consolas" w:cs="Consolas"/>
-          <w:color w:val="000000"/>
-          <w:sz w:val="19"/>
-          <w:szCs w:val="19"/>
-        </w:rPr>
-        <w:t xml:space="preserve"> like the others there as well as a description for any new fields you are adding.</w:t>
-      </w:r>
-    </w:p>
-    <w:p>
-      <w:pPr>
-        <w:rPr>
-          <w:rFonts w:ascii="Consolas" w:hAnsi="Consolas" w:cs="Consolas"/>
-          <w:color w:val="000000"/>
-          <w:sz w:val="19"/>
-          <w:szCs w:val="19"/>
-        </w:rPr>
-      </w:pPr>
-      <w:r>
-        <w:rPr>
-          <w:rFonts w:ascii="Consolas" w:hAnsi="Consolas" w:cs="Consolas"/>
-          <w:color w:val="000000"/>
-          <w:sz w:val="19"/>
-          <w:szCs w:val="19"/>
-        </w:rPr>
-        <w:t>If you are creating Tables in SQL it is nice to have a description table with descriptions of the columns.</w:t>
-      </w:r>
-    </w:p>
-    <w:p>
-      <w:pPr>
-        <w:rPr>
-          <w:rFonts w:eastAsiaTheme="minorEastAsia" w:cstheme="minorHAnsi"/>
-          <w:color w:val="000000" w:themeColor="text1"/>
-          <w:kern w:val="24"/>
-          <w:sz w:val="24"/>
-          <w:szCs w:val="32"/>
-        </w:rPr>
-      </w:pPr>
     </w:p>
     <w:sectPr>
       <w:pgSz w:w="12240" w:h="15840"/>

</xml_diff>

<commit_message>
Updated Creating new packet and Solution to use PacketCollection class so whoever adds onto this should never have to touch SNPService.cs. and minimize their codes affect on others.
</commit_message>
<xml_diff>
--- a/SNPServiceDocumentation/Docs/Creating a new packet.docx
+++ b/SNPServiceDocumentation/Docs/Creating a new packet.docx
@@ -322,7 +322,37 @@
           <w:sz w:val="24"/>
           <w:szCs w:val="32"/>
         </w:rPr>
-        <w:t>Next inside of SNPService.cs go to the Variable Section at the top and add a version of the class like the others have done.</w:t>
+        <w:t xml:space="preserve">Next inside of </w:t>
+      </w:r>
+      <w:r>
+        <w:rPr>
+          <w:rFonts w:eastAsiaTheme="minorEastAsia" w:cstheme="minorHAnsi"/>
+          <w:color w:val="000000" w:themeColor="text1"/>
+          <w:kern w:val="24"/>
+          <w:sz w:val="24"/>
+          <w:szCs w:val="32"/>
+        </w:rPr>
+        <w:t>PacketCollection</w:t>
+      </w:r>
+      <w:r>
+        <w:rPr>
+          <w:rFonts w:eastAsiaTheme="minorEastAsia" w:cstheme="minorHAnsi"/>
+          <w:color w:val="000000" w:themeColor="text1"/>
+          <w:kern w:val="24"/>
+          <w:sz w:val="24"/>
+          <w:szCs w:val="32"/>
+        </w:rPr>
+        <w:t>.cs go to the Variable Section at the top and add a version of the class like the others have done.</w:t>
+      </w:r>
+      <w:r>
+        <w:rPr>
+          <w:rFonts w:eastAsiaTheme="minorEastAsia" w:cstheme="minorHAnsi"/>
+          <w:color w:val="000000" w:themeColor="text1"/>
+          <w:kern w:val="24"/>
+          <w:sz w:val="24"/>
+          <w:szCs w:val="32"/>
+        </w:rPr>
+        <w:t xml:space="preserve"> Then add your constructor in the Packet Collection Constructor.</w:t>
       </w:r>
     </w:p>
     <w:p>
@@ -339,11 +369,12 @@
         <w:rPr>
           <w:noProof/>
         </w:rPr>
+        <w:lastRenderedPageBreak/>
         <w:drawing>
-          <wp:inline distT="0" distB="0" distL="0" distR="0" wp14:anchorId="233FF3A6" wp14:editId="50DD9910">
-            <wp:extent cx="5943600" cy="1119505"/>
-            <wp:effectExtent l="0" t="0" r="0" b="4445"/>
-            <wp:docPr id="24" name="Picture 24"/>
+          <wp:inline distT="0" distB="0" distL="0" distR="0" wp14:anchorId="0C1BD4FA" wp14:editId="7DE09075">
+            <wp:extent cx="5943600" cy="2047240"/>
+            <wp:effectExtent l="0" t="0" r="0" b="0"/>
+            <wp:docPr id="2" name="Picture 2"/>
             <wp:cNvGraphicFramePr>
               <a:graphicFrameLocks xmlns:a="http://schemas.openxmlformats.org/drawingml/2006/main" noChangeAspect="1"/>
             </wp:cNvGraphicFramePr>
@@ -363,7 +394,7 @@
                   <pic:spPr>
                     <a:xfrm>
                       <a:off x="0" y="0"/>
-                      <a:ext cx="5943600" cy="1119505"/>
+                      <a:ext cx="5943600" cy="2047240"/>
                     </a:xfrm>
                     <a:prstGeom prst="rect">
                       <a:avLst/>
@@ -394,138 +425,7 @@
           <w:sz w:val="24"/>
           <w:szCs w:val="32"/>
         </w:rPr>
-        <w:t xml:space="preserve">Next in the </w:t>
-      </w:r>
-      <w:r>
-        <w:rPr>
-          <w:rFonts w:eastAsiaTheme="minorEastAsia" w:cstheme="minorHAnsi"/>
-          <w:color w:val="000000" w:themeColor="text1"/>
-          <w:kern w:val="24"/>
-          <w:sz w:val="24"/>
-          <w:szCs w:val="32"/>
-        </w:rPr>
-        <w:t>InitializePacketClasses</w:t>
-      </w:r>
-      <w:r>
-        <w:rPr>
-          <w:rFonts w:eastAsiaTheme="minorEastAsia" w:cstheme="minorHAnsi"/>
-          <w:color w:val="000000" w:themeColor="text1"/>
-          <w:kern w:val="24"/>
-          <w:sz w:val="24"/>
-          <w:szCs w:val="32"/>
-        </w:rPr>
-        <w:t>() function Initialize the variable you created earlier by calling your classes constructor (</w:t>
-      </w:r>
-      <w:r>
-        <w:rPr>
-          <w:rFonts w:eastAsiaTheme="minorEastAsia" w:cstheme="minorHAnsi"/>
-          <w:color w:val="000000" w:themeColor="text1"/>
-          <w:kern w:val="24"/>
-          <w:sz w:val="24"/>
-          <w:szCs w:val="32"/>
-        </w:rPr>
-        <w:t>Application Packets</w:t>
-      </w:r>
-      <w:r>
-        <w:rPr>
-          <w:rFonts w:eastAsiaTheme="minorEastAsia" w:cstheme="minorHAnsi"/>
-          <w:color w:val="000000" w:themeColor="text1"/>
-          <w:kern w:val="24"/>
-          <w:sz w:val="24"/>
-          <w:szCs w:val="32"/>
-        </w:rPr>
-        <w:t xml:space="preserve"> = new </w:t>
-      </w:r>
-      <w:r>
-        <w:rPr>
-          <w:rFonts w:eastAsiaTheme="minorEastAsia" w:cstheme="minorHAnsi"/>
-          <w:color w:val="000000" w:themeColor="text1"/>
-          <w:kern w:val="24"/>
-          <w:sz w:val="24"/>
-          <w:szCs w:val="32"/>
-        </w:rPr>
-        <w:t>Application Packets</w:t>
-      </w:r>
-      <w:r>
-        <w:rPr>
-          <w:rFonts w:eastAsiaTheme="minorEastAsia" w:cstheme="minorHAnsi"/>
-          <w:color w:val="000000" w:themeColor="text1"/>
-          <w:kern w:val="24"/>
-          <w:sz w:val="24"/>
-          <w:szCs w:val="32"/>
-        </w:rPr>
-        <w:t>();)</w:t>
-      </w:r>
-      <w:r>
-        <w:rPr>
-          <w:rFonts w:eastAsiaTheme="minorEastAsia" w:cstheme="minorHAnsi"/>
-          <w:color w:val="000000" w:themeColor="text1"/>
-          <w:kern w:val="24"/>
-          <w:sz w:val="24"/>
-          <w:szCs w:val="32"/>
-        </w:rPr>
-        <w:t xml:space="preserve"> Next make sure any </w:t>
-      </w:r>
-      <w:r>
-        <w:rPr>
-          <w:rFonts w:eastAsiaTheme="minorEastAsia" w:cstheme="minorHAnsi"/>
-          <w:color w:val="000000" w:themeColor="text1"/>
-          <w:kern w:val="24"/>
-          <w:sz w:val="24"/>
-          <w:szCs w:val="32"/>
-        </w:rPr>
-        <w:t xml:space="preserve">new connections that are stored in your class are public so that they can be initialized inside of </w:t>
-      </w:r>
-      <w:r>
-        <w:rPr>
-          <w:rFonts w:eastAsiaTheme="minorEastAsia" w:cstheme="minorHAnsi"/>
-          <w:color w:val="000000" w:themeColor="text1"/>
-          <w:kern w:val="24"/>
-          <w:sz w:val="24"/>
-          <w:szCs w:val="32"/>
-        </w:rPr>
-        <w:lastRenderedPageBreak/>
-        <w:t>the MQTTConnections, SQLConnections,</w:t>
-      </w:r>
-      <w:r>
-        <w:rPr>
-          <w:rFonts w:eastAsiaTheme="minorEastAsia" w:cstheme="minorHAnsi"/>
-          <w:color w:val="000000" w:themeColor="text1"/>
-          <w:kern w:val="24"/>
-          <w:sz w:val="24"/>
-          <w:szCs w:val="32"/>
-        </w:rPr>
-        <w:t xml:space="preserve"> </w:t>
-      </w:r>
-      <w:r>
-        <w:rPr>
-          <w:rFonts w:eastAsiaTheme="minorEastAsia" w:cstheme="minorHAnsi"/>
-          <w:color w:val="000000" w:themeColor="text1"/>
-          <w:kern w:val="24"/>
-          <w:sz w:val="24"/>
-          <w:szCs w:val="32"/>
-        </w:rPr>
-        <w:t>TCPConnections,</w:t>
-      </w:r>
-      <w:r>
-        <w:rPr>
-          <w:rFonts w:eastAsiaTheme="minorEastAsia" w:cstheme="minorHAnsi"/>
-          <w:color w:val="000000" w:themeColor="text1"/>
-          <w:kern w:val="24"/>
-          <w:sz w:val="24"/>
-          <w:szCs w:val="32"/>
-        </w:rPr>
-        <w:t xml:space="preserve"> </w:t>
-      </w:r>
-      <w:r>
-        <w:rPr>
-          <w:rFonts w:eastAsiaTheme="minorEastAsia" w:cstheme="minorHAnsi"/>
-          <w:color w:val="000000" w:themeColor="text1"/>
-          <w:kern w:val="24"/>
-          <w:sz w:val="24"/>
-          <w:szCs w:val="32"/>
-        </w:rPr>
-        <w:t>UDPConnections depending on what type of connection it is.</w:t>
+        <w:t xml:space="preserve">Next we need to setup Routing for your packet. This is done in a 2 layer dictionary. Inside of your constructor you should see the following code by default </w:t>
       </w:r>
     </w:p>
     <w:p>
@@ -543,10 +443,10 @@
           <w:noProof/>
         </w:rPr>
         <w:drawing>
-          <wp:inline distT="0" distB="0" distL="0" distR="0" wp14:anchorId="067B2A90" wp14:editId="3CB13CC4">
-            <wp:extent cx="5943600" cy="2784475"/>
-            <wp:effectExtent l="0" t="0" r="0" b="0"/>
-            <wp:docPr id="25" name="Picture 25"/>
+          <wp:inline distT="0" distB="0" distL="0" distR="0" wp14:anchorId="6B0CD27D" wp14:editId="54BF5C50">
+            <wp:extent cx="5943600" cy="1781810"/>
+            <wp:effectExtent l="0" t="0" r="0" b="8890"/>
+            <wp:docPr id="3" name="Picture 3"/>
             <wp:cNvGraphicFramePr>
               <a:graphicFrameLocks xmlns:a="http://schemas.openxmlformats.org/drawingml/2006/main" noChangeAspect="1"/>
             </wp:cNvGraphicFramePr>
@@ -566,7 +466,7 @@
                   <pic:spPr>
                     <a:xfrm>
                       <a:off x="0" y="0"/>
-                      <a:ext cx="5943600" cy="2784475"/>
+                      <a:ext cx="5943600" cy="1781810"/>
                     </a:xfrm>
                     <a:prstGeom prst="rect">
                       <a:avLst/>
@@ -589,213 +489,341 @@
           <w:szCs w:val="32"/>
         </w:rPr>
       </w:pPr>
-    </w:p>
-    <w:p>
-      <w:pPr>
-        <w:rPr>
-          <w:rFonts w:eastAsiaTheme="minorEastAsia" w:cstheme="minorHAnsi"/>
-          <w:color w:val="000000" w:themeColor="text1"/>
-          <w:kern w:val="24"/>
-          <w:sz w:val="24"/>
-          <w:szCs w:val="32"/>
-        </w:rPr>
-      </w:pPr>
-    </w:p>
-    <w:p>
-      <w:pPr>
-        <w:rPr>
-          <w:rFonts w:eastAsiaTheme="minorEastAsia" w:cstheme="minorHAnsi"/>
-          <w:color w:val="000000" w:themeColor="text1"/>
-          <w:kern w:val="24"/>
-          <w:sz w:val="24"/>
-          <w:szCs w:val="32"/>
-        </w:rPr>
-      </w:pPr>
-    </w:p>
-    <w:p>
-      <w:pPr>
-        <w:rPr>
-          <w:rFonts w:eastAsiaTheme="minorEastAsia" w:cstheme="minorHAnsi"/>
-          <w:color w:val="000000" w:themeColor="text1"/>
-          <w:kern w:val="24"/>
-          <w:sz w:val="24"/>
-          <w:szCs w:val="32"/>
-        </w:rPr>
-      </w:pPr>
-    </w:p>
-    <w:p>
-      <w:pPr>
-        <w:rPr>
-          <w:rFonts w:eastAsiaTheme="minorEastAsia" w:cstheme="minorHAnsi"/>
-          <w:color w:val="000000" w:themeColor="text1"/>
-          <w:kern w:val="24"/>
-          <w:sz w:val="24"/>
-          <w:szCs w:val="32"/>
-        </w:rPr>
-      </w:pPr>
-    </w:p>
-    <w:p>
-      <w:pPr>
-        <w:rPr>
-          <w:rFonts w:eastAsiaTheme="minorEastAsia" w:cstheme="minorHAnsi"/>
-          <w:color w:val="000000" w:themeColor="text1"/>
-          <w:kern w:val="24"/>
-          <w:sz w:val="24"/>
-          <w:szCs w:val="32"/>
-        </w:rPr>
-      </w:pPr>
-    </w:p>
-    <w:p>
-      <w:pPr>
-        <w:rPr>
-          <w:rFonts w:eastAsiaTheme="minorEastAsia" w:cstheme="minorHAnsi"/>
-          <w:color w:val="000000" w:themeColor="text1"/>
-          <w:kern w:val="24"/>
-          <w:sz w:val="24"/>
-          <w:szCs w:val="32"/>
-        </w:rPr>
-      </w:pPr>
-    </w:p>
-    <w:p>
-      <w:pPr>
-        <w:rPr>
-          <w:rFonts w:eastAsiaTheme="minorEastAsia" w:cstheme="minorHAnsi"/>
-          <w:color w:val="000000" w:themeColor="text1"/>
-          <w:kern w:val="24"/>
-          <w:sz w:val="24"/>
-          <w:szCs w:val="32"/>
-        </w:rPr>
-      </w:pPr>
-    </w:p>
-    <w:p>
-      <w:pPr>
-        <w:rPr>
-          <w:rFonts w:eastAsiaTheme="minorEastAsia" w:cstheme="minorHAnsi"/>
-          <w:color w:val="000000" w:themeColor="text1"/>
-          <w:kern w:val="24"/>
-          <w:sz w:val="24"/>
-          <w:szCs w:val="32"/>
-        </w:rPr>
-      </w:pPr>
-    </w:p>
-    <w:p>
-      <w:pPr>
-        <w:rPr>
-          <w:rFonts w:eastAsiaTheme="minorEastAsia" w:cstheme="minorHAnsi"/>
-          <w:color w:val="000000" w:themeColor="text1"/>
-          <w:kern w:val="24"/>
-          <w:sz w:val="24"/>
-          <w:szCs w:val="32"/>
-        </w:rPr>
-      </w:pPr>
-    </w:p>
-    <w:p>
-      <w:pPr>
-        <w:rPr>
-          <w:rFonts w:eastAsiaTheme="minorEastAsia" w:cstheme="minorHAnsi"/>
-          <w:color w:val="000000" w:themeColor="text1"/>
-          <w:kern w:val="24"/>
-          <w:sz w:val="24"/>
-          <w:szCs w:val="32"/>
-        </w:rPr>
-      </w:pPr>
-    </w:p>
-    <w:p>
-      <w:pPr>
-        <w:rPr>
-          <w:rFonts w:eastAsiaTheme="minorEastAsia" w:cstheme="minorHAnsi"/>
-          <w:color w:val="000000" w:themeColor="text1"/>
-          <w:kern w:val="24"/>
-          <w:sz w:val="24"/>
-          <w:szCs w:val="32"/>
-        </w:rPr>
-      </w:pPr>
-    </w:p>
-    <w:p>
-      <w:pPr>
-        <w:rPr>
-          <w:rFonts w:eastAsiaTheme="minorEastAsia" w:cstheme="minorHAnsi"/>
-          <w:color w:val="000000" w:themeColor="text1"/>
-          <w:kern w:val="24"/>
-          <w:sz w:val="24"/>
-          <w:szCs w:val="32"/>
-        </w:rPr>
-      </w:pPr>
-    </w:p>
-    <w:p>
-      <w:pPr>
-        <w:rPr>
-          <w:rFonts w:eastAsiaTheme="minorEastAsia" w:cstheme="minorHAnsi"/>
-          <w:color w:val="000000" w:themeColor="text1"/>
-          <w:kern w:val="24"/>
-          <w:sz w:val="24"/>
-          <w:szCs w:val="32"/>
-        </w:rPr>
-      </w:pPr>
-    </w:p>
-    <w:p>
-      <w:pPr>
-        <w:rPr>
-          <w:rFonts w:eastAsiaTheme="minorEastAsia" w:cstheme="minorHAnsi"/>
-          <w:color w:val="000000" w:themeColor="text1"/>
-          <w:kern w:val="24"/>
-          <w:sz w:val="24"/>
-          <w:szCs w:val="32"/>
-        </w:rPr>
-      </w:pPr>
-    </w:p>
-    <w:p>
-      <w:pPr>
-        <w:rPr>
-          <w:rFonts w:eastAsiaTheme="minorEastAsia" w:cstheme="minorHAnsi"/>
-          <w:color w:val="000000" w:themeColor="text1"/>
-          <w:kern w:val="24"/>
-          <w:sz w:val="24"/>
-          <w:szCs w:val="32"/>
-        </w:rPr>
-      </w:pPr>
-    </w:p>
-    <w:p>
-      <w:pPr>
-        <w:rPr>
-          <w:rFonts w:eastAsiaTheme="minorEastAsia" w:cstheme="minorHAnsi"/>
-          <w:color w:val="000000" w:themeColor="text1"/>
-          <w:kern w:val="24"/>
-          <w:sz w:val="24"/>
-          <w:szCs w:val="32"/>
-        </w:rPr>
-      </w:pPr>
-      <w:r>
-        <w:rPr>
-          <w:rFonts w:eastAsiaTheme="minorEastAsia" w:cstheme="minorHAnsi"/>
-          <w:color w:val="000000" w:themeColor="text1"/>
-          <w:kern w:val="24"/>
-          <w:sz w:val="24"/>
+      <w:r>
+        <w:rPr>
+          <w:rFonts w:eastAsiaTheme="minorEastAsia" w:cstheme="minorHAnsi"/>
+          <w:color w:val="000000" w:themeColor="text1"/>
+          <w:kern w:val="24"/>
+          <w:sz w:val="24"/>
+          <w:szCs w:val="32"/>
+        </w:rPr>
+        <w:t>Foreach packet you setup you must add to your classes dictionary the functions ID and the function you want called. The above code sets the Function Packet1 to be called with the contents of the message if the Function ID is equal to 1 and the application ID is equal to one. The application ID is set in the following line where you add the Applications Dictionary to the Overall Dictionary with the id of 1</w:t>
+      </w:r>
+    </w:p>
+    <w:p>
+      <w:pPr>
+        <w:rPr>
+          <w:rFonts w:ascii="Consolas" w:hAnsi="Consolas" w:cs="Consolas"/>
+          <w:color w:val="000000"/>
+          <w:sz w:val="19"/>
+          <w:szCs w:val="19"/>
+        </w:rPr>
+      </w:pPr>
+      <w:r>
+        <w:rPr>
+          <w:rFonts w:eastAsiaTheme="minorEastAsia" w:cstheme="minorHAnsi"/>
+          <w:color w:val="000000" w:themeColor="text1"/>
+          <w:kern w:val="24"/>
+          <w:sz w:val="24"/>
+          <w:szCs w:val="32"/>
+        </w:rPr>
+        <w:t xml:space="preserve">Next back in your packet class design the functions to do whatever you would like to do on the packet. For SQL Packets a good sample Packet is </w:t>
+      </w:r>
+      <w:r>
+        <w:rPr>
+          <w:rFonts w:ascii="Consolas" w:hAnsi="Consolas" w:cs="Consolas"/>
+          <w:color w:val="000000"/>
+          <w:sz w:val="19"/>
+          <w:szCs w:val="19"/>
+        </w:rPr>
+        <w:t>RunSQLCommand in</w:t>
+      </w:r>
+      <w:r>
+        <w:rPr>
+          <w:rFonts w:ascii="Consolas" w:hAnsi="Consolas" w:cs="Consolas"/>
+          <w:color w:val="000000"/>
+          <w:sz w:val="19"/>
+          <w:szCs w:val="19"/>
+        </w:rPr>
+        <w:t xml:space="preserve"> GenericPackets.cs where receivedPacket[</w:t>
+      </w:r>
+      <w:r>
+        <w:rPr>
+          <w:rFonts w:ascii="Consolas" w:hAnsi="Consolas" w:cs="Consolas"/>
+          <w:color w:val="A31515"/>
+          <w:sz w:val="19"/>
+          <w:szCs w:val="19"/>
+        </w:rPr>
+        <w:t>"Command"</w:t>
+      </w:r>
+      <w:r>
+        <w:rPr>
+          <w:rFonts w:ascii="Consolas" w:hAnsi="Consolas" w:cs="Consolas"/>
+          <w:color w:val="000000"/>
+          <w:sz w:val="19"/>
+          <w:szCs w:val="19"/>
+        </w:rPr>
+        <w:t>].ToString() is replaced with the Command you are running to ENGDB.</w:t>
+      </w:r>
+    </w:p>
+    <w:p>
+      <w:pPr>
+        <w:rPr>
+          <w:rFonts w:ascii="Consolas" w:hAnsi="Consolas" w:cs="Consolas"/>
+          <w:color w:val="000000"/>
+          <w:sz w:val="19"/>
+          <w:szCs w:val="19"/>
+        </w:rPr>
+      </w:pPr>
+      <w:r>
+        <w:rPr>
+          <w:rFonts w:ascii="Consolas" w:hAnsi="Consolas" w:cs="Consolas"/>
+          <w:color w:val="000000"/>
+          <w:sz w:val="19"/>
+          <w:szCs w:val="19"/>
+        </w:rPr>
+        <w:t xml:space="preserve">Next Document everything you have added by Adding onto Packet Samples inside of TXT Scraps with the application and packets added as well as a sample for the </w:t>
+      </w:r>
+      <w:r>
+        <w:rPr>
+          <w:rFonts w:ascii="Consolas" w:hAnsi="Consolas" w:cs="Consolas"/>
+          <w:color w:val="000000"/>
+          <w:sz w:val="19"/>
+          <w:szCs w:val="19"/>
+        </w:rPr>
+        <w:t xml:space="preserve">Packets </w:t>
+      </w:r>
+      <w:r>
+        <w:rPr>
+          <w:rFonts w:ascii="Consolas" w:hAnsi="Consolas" w:cs="Consolas"/>
+          <w:color w:val="000000"/>
+          <w:sz w:val="19"/>
+          <w:szCs w:val="19"/>
+        </w:rPr>
+        <w:t>( do this in notepad++ so that you can add the entire packet).</w:t>
+      </w:r>
+    </w:p>
+    <w:p>
+      <w:pPr>
+        <w:rPr>
+          <w:rFonts w:ascii="Consolas" w:hAnsi="Consolas" w:cs="Consolas"/>
+          <w:color w:val="000000"/>
+          <w:sz w:val="19"/>
+          <w:szCs w:val="19"/>
+        </w:rPr>
+      </w:pPr>
+      <w:r>
+        <w:rPr>
+          <w:rFonts w:ascii="Consolas" w:hAnsi="Consolas" w:cs="Consolas"/>
+          <w:color w:val="000000"/>
+          <w:sz w:val="19"/>
+          <w:szCs w:val="19"/>
+        </w:rPr>
+        <w:t xml:space="preserve">Next Document everything in the SNP Word document. To do this you add the application and </w:t>
+      </w:r>
+      <w:r>
+        <w:rPr>
+          <w:rFonts w:ascii="Consolas" w:hAnsi="Consolas" w:cs="Consolas"/>
+          <w:color w:val="000000"/>
+          <w:sz w:val="19"/>
+          <w:szCs w:val="19"/>
+        </w:rPr>
+        <w:t>packets</w:t>
+      </w:r>
+      <w:r>
+        <w:rPr>
+          <w:rFonts w:ascii="Consolas" w:hAnsi="Consolas" w:cs="Consolas"/>
+          <w:color w:val="000000"/>
+          <w:sz w:val="19"/>
+          <w:szCs w:val="19"/>
+        </w:rPr>
+        <w:t xml:space="preserve"> like the others there as well as a description for any new fields you are adding.</w:t>
+      </w:r>
+    </w:p>
+    <w:p>
+      <w:pPr>
+        <w:rPr>
+          <w:rFonts w:ascii="Consolas" w:hAnsi="Consolas" w:cs="Consolas"/>
+          <w:color w:val="000000"/>
+          <w:sz w:val="19"/>
+          <w:szCs w:val="19"/>
+        </w:rPr>
+      </w:pPr>
+      <w:r>
+        <w:rPr>
+          <w:rFonts w:ascii="Consolas" w:hAnsi="Consolas" w:cs="Consolas"/>
+          <w:color w:val="000000"/>
+          <w:sz w:val="19"/>
+          <w:szCs w:val="19"/>
+        </w:rPr>
+        <w:t>If you are creating Tables in SQL it is nice to have a description table with descriptions of the columns.</w:t>
+      </w:r>
+    </w:p>
+    <w:p>
+      <w:pPr>
+        <w:rPr>
+          <w:rFonts w:ascii="Consolas" w:hAnsi="Consolas" w:cs="Consolas"/>
+          <w:color w:val="000000"/>
+          <w:sz w:val="19"/>
+          <w:szCs w:val="19"/>
+        </w:rPr>
+      </w:pPr>
+      <w:bookmarkStart w:id="0" w:name="_GoBack"/>
+      <w:bookmarkEnd w:id="0"/>
+    </w:p>
+    <w:p>
+      <w:pPr>
+        <w:pStyle w:val="ListParagraph"/>
+        <w:ind w:left="0"/>
+        <w:jc w:val="center"/>
+        <w:rPr>
+          <w:rFonts w:eastAsiaTheme="minorEastAsia" w:cstheme="minorHAnsi"/>
+          <w:color w:val="000000" w:themeColor="text1"/>
+          <w:kern w:val="24"/>
+          <w:sz w:val="32"/>
+          <w:szCs w:val="32"/>
+        </w:rPr>
+      </w:pPr>
+      <w:r>
+        <w:rPr>
+          <w:rFonts w:eastAsiaTheme="minorEastAsia" w:cstheme="minorHAnsi"/>
+          <w:color w:val="000000" w:themeColor="text1"/>
+          <w:kern w:val="24"/>
+          <w:sz w:val="32"/>
           <w:szCs w:val="32"/>
         </w:rPr>
         <w:lastRenderedPageBreak/>
-        <w:t xml:space="preserve">Next we need to setup Routing for your packet. This is done in a 2 layer dictionary. Inside of your constructor you should see the following code by default </w:t>
-      </w:r>
-    </w:p>
-    <w:p>
-      <w:pPr>
-        <w:rPr>
-          <w:rFonts w:eastAsiaTheme="minorEastAsia" w:cstheme="minorHAnsi"/>
-          <w:color w:val="000000" w:themeColor="text1"/>
-          <w:kern w:val="24"/>
-          <w:sz w:val="24"/>
-          <w:szCs w:val="32"/>
-        </w:rPr>
-      </w:pPr>
-      <w:r>
+        <w:t>Creation Of New Packets to an Existing Application</w:t>
+      </w:r>
+    </w:p>
+    <w:p>
+      <w:pPr>
+        <w:rPr>
+          <w:rFonts w:eastAsiaTheme="minorEastAsia" w:cstheme="minorHAnsi"/>
+          <w:color w:val="000000" w:themeColor="text1"/>
+          <w:kern w:val="24"/>
+          <w:sz w:val="24"/>
+          <w:szCs w:val="32"/>
+        </w:rPr>
+      </w:pPr>
+      <w:r>
+        <w:rPr>
+          <w:rFonts w:eastAsiaTheme="minorEastAsia" w:cstheme="minorHAnsi"/>
+          <w:color w:val="000000" w:themeColor="text1"/>
+          <w:kern w:val="24"/>
+          <w:sz w:val="24"/>
+          <w:szCs w:val="32"/>
+        </w:rPr>
+        <w:t xml:space="preserve">Find the Packet class. It should be </w:t>
+      </w:r>
+      <w:r>
+        <w:rPr>
+          <w:rFonts w:eastAsiaTheme="minorEastAsia" w:cstheme="minorHAnsi"/>
+          <w:color w:val="000000" w:themeColor="text1"/>
+          <w:kern w:val="24"/>
+          <w:sz w:val="24"/>
+          <w:szCs w:val="32"/>
+        </w:rPr>
+        <w:t>labeled</w:t>
+      </w:r>
+      <w:r>
+        <w:rPr>
+          <w:rFonts w:eastAsiaTheme="minorEastAsia" w:cstheme="minorHAnsi"/>
+          <w:color w:val="000000" w:themeColor="text1"/>
+          <w:kern w:val="24"/>
+          <w:sz w:val="24"/>
+          <w:szCs w:val="32"/>
+        </w:rPr>
+        <w:t xml:space="preserve"> as ApplicationPackets.</w:t>
+      </w:r>
+    </w:p>
+    <w:p>
+      <w:pPr>
+        <w:rPr>
+          <w:rFonts w:eastAsiaTheme="minorEastAsia" w:cstheme="minorHAnsi"/>
+          <w:color w:val="000000" w:themeColor="text1"/>
+          <w:kern w:val="24"/>
+          <w:sz w:val="24"/>
+          <w:szCs w:val="32"/>
+        </w:rPr>
+      </w:pPr>
+      <w:r>
+        <w:rPr>
+          <w:rFonts w:eastAsiaTheme="minorEastAsia" w:cstheme="minorHAnsi"/>
+          <w:color w:val="000000" w:themeColor="text1"/>
+          <w:kern w:val="24"/>
+          <w:sz w:val="24"/>
+          <w:szCs w:val="32"/>
+        </w:rPr>
+        <w:t>Create whatever function you are going to be using in that class as a public void returning function similar to those there. ( just copy past some code and change it to do what you want don’t reinvent the wheel).</w:t>
+      </w:r>
+    </w:p>
+    <w:p>
+      <w:pPr>
+        <w:rPr>
+          <w:rFonts w:eastAsiaTheme="minorEastAsia" w:cstheme="minorHAnsi"/>
+          <w:color w:val="000000" w:themeColor="text1"/>
+          <w:kern w:val="24"/>
+          <w:sz w:val="24"/>
+          <w:szCs w:val="32"/>
+        </w:rPr>
+      </w:pPr>
+    </w:p>
+    <w:p>
+      <w:pPr>
+        <w:rPr>
+          <w:rFonts w:eastAsiaTheme="minorEastAsia" w:cstheme="minorHAnsi"/>
+          <w:color w:val="000000" w:themeColor="text1"/>
+          <w:kern w:val="24"/>
+          <w:sz w:val="24"/>
+          <w:szCs w:val="32"/>
+        </w:rPr>
+      </w:pPr>
+    </w:p>
+    <w:p>
+      <w:pPr>
+        <w:rPr>
+          <w:rFonts w:eastAsiaTheme="minorEastAsia" w:cstheme="minorHAnsi"/>
+          <w:color w:val="000000" w:themeColor="text1"/>
+          <w:kern w:val="24"/>
+          <w:sz w:val="24"/>
+          <w:szCs w:val="32"/>
+        </w:rPr>
+      </w:pPr>
+    </w:p>
+    <w:p>
+      <w:pPr>
+        <w:rPr>
+          <w:rFonts w:eastAsiaTheme="minorEastAsia" w:cstheme="minorHAnsi"/>
+          <w:color w:val="000000" w:themeColor="text1"/>
+          <w:kern w:val="24"/>
+          <w:sz w:val="24"/>
+          <w:szCs w:val="32"/>
+        </w:rPr>
+      </w:pPr>
+    </w:p>
+    <w:p>
+      <w:pPr>
         <w:rPr>
           <w:noProof/>
         </w:rPr>
+      </w:pPr>
+      <w:r>
+        <w:rPr>
+          <w:noProof/>
+        </w:rPr>
+        <w:t>Next at the top of that application there should be a Dictionary labled for the application.(SNP Shown as its most likely what you are looking for)</w:t>
+      </w:r>
+    </w:p>
+    <w:p>
+      <w:pPr>
+        <w:rPr>
+          <w:rFonts w:eastAsiaTheme="minorEastAsia" w:cstheme="minorHAnsi"/>
+          <w:color w:val="000000" w:themeColor="text1"/>
+          <w:kern w:val="24"/>
+          <w:sz w:val="24"/>
+          <w:szCs w:val="32"/>
+        </w:rPr>
+      </w:pPr>
+      <w:r>
+        <w:rPr>
+          <w:noProof/>
+        </w:rPr>
         <w:drawing>
-          <wp:inline distT="0" distB="0" distL="0" distR="0" wp14:anchorId="6B0CD27D" wp14:editId="54BF5C50">
-            <wp:extent cx="5943600" cy="1781810"/>
-            <wp:effectExtent l="0" t="0" r="0" b="8890"/>
-            <wp:docPr id="3" name="Picture 3"/>
+          <wp:inline distT="0" distB="0" distL="0" distR="0" wp14:anchorId="011C1D53" wp14:editId="01C9EA4F">
+            <wp:extent cx="5943600" cy="2926080"/>
+            <wp:effectExtent l="0" t="0" r="0" b="7620"/>
+            <wp:docPr id="4" name="Picture 4"/>
             <wp:cNvGraphicFramePr>
               <a:graphicFrameLocks xmlns:a="http://schemas.openxmlformats.org/drawingml/2006/main" noChangeAspect="1"/>
             </wp:cNvGraphicFramePr>
@@ -815,371 +843,6 @@
                   <pic:spPr>
                     <a:xfrm>
                       <a:off x="0" y="0"/>
-                      <a:ext cx="5943600" cy="1781810"/>
-                    </a:xfrm>
-                    <a:prstGeom prst="rect">
-                      <a:avLst/>
-                    </a:prstGeom>
-                  </pic:spPr>
-                </pic:pic>
-              </a:graphicData>
-            </a:graphic>
-          </wp:inline>
-        </w:drawing>
-      </w:r>
-    </w:p>
-    <w:p>
-      <w:pPr>
-        <w:rPr>
-          <w:rFonts w:eastAsiaTheme="minorEastAsia" w:cstheme="minorHAnsi"/>
-          <w:color w:val="000000" w:themeColor="text1"/>
-          <w:kern w:val="24"/>
-          <w:sz w:val="24"/>
-          <w:szCs w:val="32"/>
-        </w:rPr>
-      </w:pPr>
-      <w:r>
-        <w:rPr>
-          <w:rFonts w:eastAsiaTheme="minorEastAsia" w:cstheme="minorHAnsi"/>
-          <w:color w:val="000000" w:themeColor="text1"/>
-          <w:kern w:val="24"/>
-          <w:sz w:val="24"/>
-          <w:szCs w:val="32"/>
-        </w:rPr>
-        <w:t>Foreach packet you setup you must add to your classes dictionary the functions ID and the function you want called. The above code sets the Function Packet1 to be called with the contents of the message if the Function ID is equal to 1 and the application ID is equal to one. The application ID is set in the following line where you add the Applications Dictionary to the Overall Dictionary with the id of 1</w:t>
-      </w:r>
-    </w:p>
-    <w:p>
-      <w:pPr>
-        <w:rPr>
-          <w:rFonts w:ascii="Consolas" w:hAnsi="Consolas" w:cs="Consolas"/>
-          <w:color w:val="000000"/>
-          <w:sz w:val="19"/>
-          <w:szCs w:val="19"/>
-        </w:rPr>
-      </w:pPr>
-      <w:r>
-        <w:rPr>
-          <w:rFonts w:eastAsiaTheme="minorEastAsia" w:cstheme="minorHAnsi"/>
-          <w:color w:val="000000" w:themeColor="text1"/>
-          <w:kern w:val="24"/>
-          <w:sz w:val="24"/>
-          <w:szCs w:val="32"/>
-        </w:rPr>
-        <w:t xml:space="preserve">Next back in your packet class design the functions to do whatever you would like to do on the packet. For SQL Packets a good sample Packet is </w:t>
-      </w:r>
-      <w:r>
-        <w:rPr>
-          <w:rFonts w:ascii="Consolas" w:hAnsi="Consolas" w:cs="Consolas"/>
-          <w:color w:val="000000"/>
-          <w:sz w:val="19"/>
-          <w:szCs w:val="19"/>
-        </w:rPr>
-        <w:t>RunSQLCommand in</w:t>
-      </w:r>
-      <w:r>
-        <w:rPr>
-          <w:rFonts w:ascii="Consolas" w:hAnsi="Consolas" w:cs="Consolas"/>
-          <w:color w:val="000000"/>
-          <w:sz w:val="19"/>
-          <w:szCs w:val="19"/>
-        </w:rPr>
-        <w:t xml:space="preserve"> GenericPackets.cs where receivedPacket[</w:t>
-      </w:r>
-      <w:r>
-        <w:rPr>
-          <w:rFonts w:ascii="Consolas" w:hAnsi="Consolas" w:cs="Consolas"/>
-          <w:color w:val="A31515"/>
-          <w:sz w:val="19"/>
-          <w:szCs w:val="19"/>
-        </w:rPr>
-        <w:t>"Command"</w:t>
-      </w:r>
-      <w:r>
-        <w:rPr>
-          <w:rFonts w:ascii="Consolas" w:hAnsi="Consolas" w:cs="Consolas"/>
-          <w:color w:val="000000"/>
-          <w:sz w:val="19"/>
-          <w:szCs w:val="19"/>
-        </w:rPr>
-        <w:t>].ToString() is replaced with the Command you are running to ENGDB.</w:t>
-      </w:r>
-    </w:p>
-    <w:p>
-      <w:pPr>
-        <w:rPr>
-          <w:rFonts w:ascii="Consolas" w:hAnsi="Consolas" w:cs="Consolas"/>
-          <w:color w:val="000000"/>
-          <w:sz w:val="19"/>
-          <w:szCs w:val="19"/>
-        </w:rPr>
-      </w:pPr>
-      <w:r>
-        <w:rPr>
-          <w:rFonts w:ascii="Consolas" w:hAnsi="Consolas" w:cs="Consolas"/>
-          <w:color w:val="000000"/>
-          <w:sz w:val="19"/>
-          <w:szCs w:val="19"/>
-        </w:rPr>
-        <w:t xml:space="preserve">Next Document everything you have added by Adding onto Packet Samples inside of TXT Scraps with the application and packets added as well as a sample for the </w:t>
-      </w:r>
-      <w:r>
-        <w:rPr>
-          <w:rFonts w:ascii="Consolas" w:hAnsi="Consolas" w:cs="Consolas"/>
-          <w:color w:val="000000"/>
-          <w:sz w:val="19"/>
-          <w:szCs w:val="19"/>
-        </w:rPr>
-        <w:t xml:space="preserve">Packets </w:t>
-      </w:r>
-      <w:r>
-        <w:rPr>
-          <w:rFonts w:ascii="Consolas" w:hAnsi="Consolas" w:cs="Consolas"/>
-          <w:color w:val="000000"/>
-          <w:sz w:val="19"/>
-          <w:szCs w:val="19"/>
-        </w:rPr>
-        <w:t>( do this in notepad++ so that you can add the entire packet).</w:t>
-      </w:r>
-    </w:p>
-    <w:p>
-      <w:pPr>
-        <w:rPr>
-          <w:rFonts w:ascii="Consolas" w:hAnsi="Consolas" w:cs="Consolas"/>
-          <w:color w:val="000000"/>
-          <w:sz w:val="19"/>
-          <w:szCs w:val="19"/>
-        </w:rPr>
-      </w:pPr>
-      <w:r>
-        <w:rPr>
-          <w:rFonts w:ascii="Consolas" w:hAnsi="Consolas" w:cs="Consolas"/>
-          <w:color w:val="000000"/>
-          <w:sz w:val="19"/>
-          <w:szCs w:val="19"/>
-        </w:rPr>
-        <w:t xml:space="preserve">Next Document everything in the SNP Word document. To do this you add the application and </w:t>
-      </w:r>
-      <w:r>
-        <w:rPr>
-          <w:rFonts w:ascii="Consolas" w:hAnsi="Consolas" w:cs="Consolas"/>
-          <w:color w:val="000000"/>
-          <w:sz w:val="19"/>
-          <w:szCs w:val="19"/>
-        </w:rPr>
-        <w:t>packets</w:t>
-      </w:r>
-      <w:r>
-        <w:rPr>
-          <w:rFonts w:ascii="Consolas" w:hAnsi="Consolas" w:cs="Consolas"/>
-          <w:color w:val="000000"/>
-          <w:sz w:val="19"/>
-          <w:szCs w:val="19"/>
-        </w:rPr>
-        <w:t xml:space="preserve"> like the others there as well as a description for any new fields you are adding.</w:t>
-      </w:r>
-    </w:p>
-    <w:p>
-      <w:pPr>
-        <w:rPr>
-          <w:rFonts w:ascii="Consolas" w:hAnsi="Consolas" w:cs="Consolas"/>
-          <w:color w:val="000000"/>
-          <w:sz w:val="19"/>
-          <w:szCs w:val="19"/>
-        </w:rPr>
-      </w:pPr>
-      <w:r>
-        <w:rPr>
-          <w:rFonts w:ascii="Consolas" w:hAnsi="Consolas" w:cs="Consolas"/>
-          <w:color w:val="000000"/>
-          <w:sz w:val="19"/>
-          <w:szCs w:val="19"/>
-        </w:rPr>
-        <w:t>If you are creating Tables in SQL it is nice to have a description table with descriptions of the columns.</w:t>
-      </w:r>
-    </w:p>
-    <w:p>
-      <w:pPr>
-        <w:pStyle w:val="ListParagraph"/>
-        <w:ind w:left="0"/>
-        <w:jc w:val="center"/>
-        <w:rPr>
-          <w:rFonts w:eastAsiaTheme="minorEastAsia" w:cstheme="minorHAnsi"/>
-          <w:color w:val="000000" w:themeColor="text1"/>
-          <w:kern w:val="24"/>
-          <w:sz w:val="32"/>
-          <w:szCs w:val="32"/>
-        </w:rPr>
-      </w:pPr>
-      <w:r>
-        <w:rPr>
-          <w:rFonts w:eastAsiaTheme="minorEastAsia" w:cstheme="minorHAnsi"/>
-          <w:color w:val="000000" w:themeColor="text1"/>
-          <w:kern w:val="24"/>
-          <w:sz w:val="32"/>
-          <w:szCs w:val="32"/>
-        </w:rPr>
-        <w:t>Creation Of New Packets to an Existing Application</w:t>
-      </w:r>
-    </w:p>
-    <w:p>
-      <w:pPr>
-        <w:rPr>
-          <w:rFonts w:eastAsiaTheme="minorEastAsia" w:cstheme="minorHAnsi"/>
-          <w:color w:val="000000" w:themeColor="text1"/>
-          <w:kern w:val="24"/>
-          <w:sz w:val="24"/>
-          <w:szCs w:val="32"/>
-        </w:rPr>
-      </w:pPr>
-      <w:r>
-        <w:rPr>
-          <w:rFonts w:eastAsiaTheme="minorEastAsia" w:cstheme="minorHAnsi"/>
-          <w:color w:val="000000" w:themeColor="text1"/>
-          <w:kern w:val="24"/>
-          <w:sz w:val="24"/>
-          <w:szCs w:val="32"/>
-        </w:rPr>
-        <w:t xml:space="preserve">Find the Packet class. It should be </w:t>
-      </w:r>
-      <w:r>
-        <w:rPr>
-          <w:rFonts w:eastAsiaTheme="minorEastAsia" w:cstheme="minorHAnsi"/>
-          <w:color w:val="000000" w:themeColor="text1"/>
-          <w:kern w:val="24"/>
-          <w:sz w:val="24"/>
-          <w:szCs w:val="32"/>
-        </w:rPr>
-        <w:t>labeled</w:t>
-      </w:r>
-      <w:r>
-        <w:rPr>
-          <w:rFonts w:eastAsiaTheme="minorEastAsia" w:cstheme="minorHAnsi"/>
-          <w:color w:val="000000" w:themeColor="text1"/>
-          <w:kern w:val="24"/>
-          <w:sz w:val="24"/>
-          <w:szCs w:val="32"/>
-        </w:rPr>
-        <w:t xml:space="preserve"> as ApplicationPackets.</w:t>
-      </w:r>
-    </w:p>
-    <w:p>
-      <w:pPr>
-        <w:rPr>
-          <w:rFonts w:eastAsiaTheme="minorEastAsia" w:cstheme="minorHAnsi"/>
-          <w:color w:val="000000" w:themeColor="text1"/>
-          <w:kern w:val="24"/>
-          <w:sz w:val="24"/>
-          <w:szCs w:val="32"/>
-        </w:rPr>
-      </w:pPr>
-      <w:r>
-        <w:rPr>
-          <w:rFonts w:eastAsiaTheme="minorEastAsia" w:cstheme="minorHAnsi"/>
-          <w:color w:val="000000" w:themeColor="text1"/>
-          <w:kern w:val="24"/>
-          <w:sz w:val="24"/>
-          <w:szCs w:val="32"/>
-        </w:rPr>
-        <w:t>Create whatever function you are going to be using in that class as a public void returning function similar to those there. ( just copy past some code and change it to do what you want don’t reinvent the wheel).</w:t>
-      </w:r>
-    </w:p>
-    <w:p>
-      <w:pPr>
-        <w:rPr>
-          <w:rFonts w:eastAsiaTheme="minorEastAsia" w:cstheme="minorHAnsi"/>
-          <w:color w:val="000000" w:themeColor="text1"/>
-          <w:kern w:val="24"/>
-          <w:sz w:val="24"/>
-          <w:szCs w:val="32"/>
-        </w:rPr>
-      </w:pPr>
-    </w:p>
-    <w:p>
-      <w:pPr>
-        <w:rPr>
-          <w:rFonts w:eastAsiaTheme="minorEastAsia" w:cstheme="minorHAnsi"/>
-          <w:color w:val="000000" w:themeColor="text1"/>
-          <w:kern w:val="24"/>
-          <w:sz w:val="24"/>
-          <w:szCs w:val="32"/>
-        </w:rPr>
-      </w:pPr>
-    </w:p>
-    <w:p>
-      <w:pPr>
-        <w:rPr>
-          <w:rFonts w:eastAsiaTheme="minorEastAsia" w:cstheme="minorHAnsi"/>
-          <w:color w:val="000000" w:themeColor="text1"/>
-          <w:kern w:val="24"/>
-          <w:sz w:val="24"/>
-          <w:szCs w:val="32"/>
-        </w:rPr>
-      </w:pPr>
-    </w:p>
-    <w:p>
-      <w:pPr>
-        <w:rPr>
-          <w:rFonts w:eastAsiaTheme="minorEastAsia" w:cstheme="minorHAnsi"/>
-          <w:color w:val="000000" w:themeColor="text1"/>
-          <w:kern w:val="24"/>
-          <w:sz w:val="24"/>
-          <w:szCs w:val="32"/>
-        </w:rPr>
-      </w:pPr>
-    </w:p>
-    <w:p>
-      <w:pPr>
-        <w:rPr>
-          <w:noProof/>
-        </w:rPr>
-      </w:pPr>
-      <w:r>
-        <w:rPr>
-          <w:noProof/>
-        </w:rPr>
-        <w:lastRenderedPageBreak/>
-        <w:t>Next at the top of that application there should be a Dictionary labled for the application.(SNP Shown as its most likely what you are looking for)</w:t>
-      </w:r>
-    </w:p>
-    <w:p>
-      <w:pPr>
-        <w:rPr>
-          <w:rFonts w:eastAsiaTheme="minorEastAsia" w:cstheme="minorHAnsi"/>
-          <w:color w:val="000000" w:themeColor="text1"/>
-          <w:kern w:val="24"/>
-          <w:sz w:val="24"/>
-          <w:szCs w:val="32"/>
-        </w:rPr>
-      </w:pPr>
-      <w:r>
-        <w:rPr>
-          <w:noProof/>
-        </w:rPr>
-        <w:drawing>
-          <wp:inline distT="0" distB="0" distL="0" distR="0" wp14:anchorId="011C1D53" wp14:editId="01C9EA4F">
-            <wp:extent cx="5943600" cy="2926080"/>
-            <wp:effectExtent l="0" t="0" r="0" b="7620"/>
-            <wp:docPr id="4" name="Picture 4"/>
-            <wp:cNvGraphicFramePr>
-              <a:graphicFrameLocks xmlns:a="http://schemas.openxmlformats.org/drawingml/2006/main" noChangeAspect="1"/>
-            </wp:cNvGraphicFramePr>
-            <a:graphic xmlns:a="http://schemas.openxmlformats.org/drawingml/2006/main">
-              <a:graphicData uri="http://schemas.openxmlformats.org/drawingml/2006/picture">
-                <pic:pic xmlns:pic="http://schemas.openxmlformats.org/drawingml/2006/picture">
-                  <pic:nvPicPr>
-                    <pic:cNvPr id="1" name=""/>
-                    <pic:cNvPicPr/>
-                  </pic:nvPicPr>
-                  <pic:blipFill>
-                    <a:blip r:embed="rId11"/>
-                    <a:stretch>
-                      <a:fillRect/>
-                    </a:stretch>
-                  </pic:blipFill>
-                  <pic:spPr>
-                    <a:xfrm>
-                      <a:off x="0" y="0"/>
                       <a:ext cx="5943600" cy="2926080"/>
                     </a:xfrm>
                     <a:prstGeom prst="rect">
@@ -1315,8 +978,6 @@
         </w:rPr>
         <w:t xml:space="preserve"> Or add to the existing description table.</w:t>
       </w:r>
-      <w:bookmarkStart w:id="0" w:name="_GoBack"/>
-      <w:bookmarkEnd w:id="0"/>
     </w:p>
     <w:sectPr>
       <w:pgSz w:w="12240" w:h="15840"/>

</xml_diff>